<commit_message>
<main>: working on u17
</commit_message>
<xml_diff>
--- a/wordWork/Year-2/U17/A1WIP/Unit 17 Assignment 1 0.11.docx
+++ b/wordWork/Year-2/U17/A1WIP/Unit 17 Assignment 1 0.11.docx
@@ -2432,13 +2432,7 @@
     </w:p>
     <w:p>
       <w:r>
-        <w:t xml:space="preserve">It is crucial to </w:t>
-      </w:r>
-      <w:r>
-        <w:t>consider</w:t>
-      </w:r>
-      <w:r>
-        <w:t xml:space="preserve"> these laws governing digital graphics as they work to safeguard the rights of individuals and organizations and ensure that those who develop them do so in a legally and ethically correct manner.</w:t>
+        <w:t>It is crucial to consider these laws governing digital graphics as they work to safeguard the rights of individuals and organizations and ensure that those who develop them do so in a legally and ethically correct manner.</w:t>
       </w:r>
     </w:p>
     <w:p>
@@ -2452,10 +2446,7 @@
     </w:p>
     <w:p>
       <w:r>
-        <w:t>To continue,</w:t>
-      </w:r>
-      <w:r>
-        <w:t xml:space="preserve"> copyright legislation ensures that authors and artists receive fair compensation for their work, thereby promoting the protection of their rights. Trademark law helps to prevent confusion among consumers by ensuring that trademarks are used properly and only by authorized parties. Patent law helps to protect the rights of inventors by ensuring that they are properly compensated for their inventions.</w:t>
+        <w:t>To continue, copyright legislation ensures that authors and artists receive fair compensation for their work, thereby promoting the protection of their rights. Trademark law helps to prevent confusion among consumers by ensuring that trademarks are used properly and only by authorized parties. Patent law helps to protect the rights of inventors by ensuring that they are properly compensated for their inventions.</w:t>
       </w:r>
     </w:p>
     <w:p>

</xml_diff>